<commit_message>
Added ego node to calculations
</commit_message>
<xml_diff>
--- a/Social Computing.docx
+++ b/Social Computing.docx
@@ -539,9 +539,9 @@
         </w:rPr>
         <w:drawing>
           <wp:inline distT="0" distB="0" distL="0" distR="0">
-            <wp:extent cx="2923750" cy="1762760"/>
-            <wp:effectExtent l="0" t="0" r="0" b="8890"/>
-            <wp:docPr id="4" name="Picture 4"/>
+            <wp:extent cx="2794715" cy="1692000"/>
+            <wp:effectExtent l="0" t="0" r="5715" b="3810"/>
+            <wp:docPr id="8" name="Picture 8"/>
             <wp:cNvGraphicFramePr>
               <a:graphicFrameLocks xmlns:a="http://schemas.openxmlformats.org/drawingml/2006/main" noChangeAspect="1"/>
             </wp:cNvGraphicFramePr>
@@ -549,7 +549,7 @@
               <a:graphicData uri="http://schemas.openxmlformats.org/drawingml/2006/picture">
                 <pic:pic xmlns:pic="http://schemas.openxmlformats.org/drawingml/2006/picture">
                   <pic:nvPicPr>
-                    <pic:cNvPr id="4" name="h2-107.PNG"/>
+                    <pic:cNvPr id="8" name="h2-107.PNG"/>
                     <pic:cNvPicPr/>
                   </pic:nvPicPr>
                   <pic:blipFill>
@@ -567,7 +567,7 @@
                   <pic:spPr>
                     <a:xfrm>
                       <a:off x="0" y="0"/>
-                      <a:ext cx="2981796" cy="1797757"/>
+                      <a:ext cx="2827036" cy="1711568"/>
                     </a:xfrm>
                     <a:prstGeom prst="rect">
                       <a:avLst/>
@@ -585,9 +585,9 @@
         </w:rPr>
         <w:drawing>
           <wp:inline distT="0" distB="0" distL="0" distR="0">
-            <wp:extent cx="3014787" cy="1800151"/>
-            <wp:effectExtent l="0" t="0" r="0" b="0"/>
-            <wp:docPr id="5" name="Picture 5"/>
+            <wp:extent cx="2756079" cy="1689026"/>
+            <wp:effectExtent l="0" t="0" r="6350" b="6985"/>
+            <wp:docPr id="9" name="Picture 9"/>
             <wp:cNvGraphicFramePr>
               <a:graphicFrameLocks xmlns:a="http://schemas.openxmlformats.org/drawingml/2006/main" noChangeAspect="1"/>
             </wp:cNvGraphicFramePr>
@@ -595,7 +595,7 @@
               <a:graphicData uri="http://schemas.openxmlformats.org/drawingml/2006/picture">
                 <pic:pic xmlns:pic="http://schemas.openxmlformats.org/drawingml/2006/picture">
                   <pic:nvPicPr>
-                    <pic:cNvPr id="5" name="h2-686.PNG"/>
+                    <pic:cNvPr id="9" name="h2-686.PNG"/>
                     <pic:cNvPicPr/>
                   </pic:nvPicPr>
                   <pic:blipFill>
@@ -613,7 +613,7 @@
                   <pic:spPr>
                     <a:xfrm>
                       <a:off x="0" y="0"/>
-                      <a:ext cx="3064149" cy="1829625"/>
+                      <a:ext cx="2814133" cy="1724604"/>
                     </a:xfrm>
                     <a:prstGeom prst="rect">
                       <a:avLst/>
@@ -699,98 +699,99 @@
           <w:szCs w:val="28"/>
         </w:rPr>
       </w:pPr>
-    </w:p>
-    <w:p>
-      <w:pPr>
-        <w:jc w:val="center"/>
-        <w:rPr>
-          <w:i/>
-          <w:sz w:val="28"/>
-          <w:szCs w:val="28"/>
-        </w:rPr>
-      </w:pPr>
-    </w:p>
-    <w:p>
-      <w:pPr>
-        <w:jc w:val="center"/>
-        <w:rPr>
-          <w:i/>
-          <w:sz w:val="28"/>
-          <w:szCs w:val="28"/>
-        </w:rPr>
-      </w:pPr>
-    </w:p>
-    <w:p>
-      <w:pPr>
-        <w:jc w:val="center"/>
-        <w:rPr>
-          <w:i/>
-          <w:sz w:val="28"/>
-          <w:szCs w:val="28"/>
-        </w:rPr>
-      </w:pPr>
-    </w:p>
-    <w:p>
-      <w:pPr>
-        <w:jc w:val="center"/>
-        <w:rPr>
-          <w:i/>
-          <w:sz w:val="28"/>
-          <w:szCs w:val="28"/>
-        </w:rPr>
-      </w:pPr>
-    </w:p>
-    <w:p>
-      <w:pPr>
-        <w:jc w:val="center"/>
-        <w:rPr>
-          <w:i/>
-          <w:sz w:val="28"/>
-          <w:szCs w:val="28"/>
-        </w:rPr>
-      </w:pPr>
-    </w:p>
-    <w:p>
-      <w:pPr>
-        <w:jc w:val="center"/>
-        <w:rPr>
-          <w:i/>
-          <w:sz w:val="28"/>
-          <w:szCs w:val="28"/>
-        </w:rPr>
-      </w:pPr>
-    </w:p>
-    <w:p>
-      <w:pPr>
-        <w:jc w:val="center"/>
-        <w:rPr>
-          <w:i/>
-          <w:sz w:val="28"/>
-          <w:szCs w:val="28"/>
-        </w:rPr>
-      </w:pPr>
-    </w:p>
-    <w:p>
-      <w:pPr>
-        <w:jc w:val="center"/>
-        <w:rPr>
-          <w:i/>
-          <w:sz w:val="28"/>
-          <w:szCs w:val="28"/>
-        </w:rPr>
-      </w:pPr>
-    </w:p>
-    <w:p>
-      <w:pPr>
-        <w:jc w:val="center"/>
-      </w:pPr>
-      <w:r>
-        <w:rPr>
-          <w:i/>
-          <w:sz w:val="28"/>
-          <w:szCs w:val="28"/>
-        </w:rPr>
-        <w:lastRenderedPageBreak/>
+      <w:bookmarkStart w:id="0" w:name="_GoBack"/>
+      <w:bookmarkEnd w:id="0"/>
+    </w:p>
+    <w:p>
+      <w:pPr>
+        <w:jc w:val="center"/>
+        <w:rPr>
+          <w:i/>
+          <w:sz w:val="28"/>
+          <w:szCs w:val="28"/>
+        </w:rPr>
+      </w:pPr>
+    </w:p>
+    <w:p>
+      <w:pPr>
+        <w:jc w:val="center"/>
+        <w:rPr>
+          <w:i/>
+          <w:sz w:val="28"/>
+          <w:szCs w:val="28"/>
+        </w:rPr>
+      </w:pPr>
+    </w:p>
+    <w:p>
+      <w:pPr>
+        <w:jc w:val="center"/>
+        <w:rPr>
+          <w:i/>
+          <w:sz w:val="28"/>
+          <w:szCs w:val="28"/>
+        </w:rPr>
+      </w:pPr>
+    </w:p>
+    <w:p>
+      <w:pPr>
+        <w:jc w:val="center"/>
+        <w:rPr>
+          <w:i/>
+          <w:sz w:val="28"/>
+          <w:szCs w:val="28"/>
+        </w:rPr>
+      </w:pPr>
+    </w:p>
+    <w:p>
+      <w:pPr>
+        <w:jc w:val="center"/>
+        <w:rPr>
+          <w:i/>
+          <w:sz w:val="28"/>
+          <w:szCs w:val="28"/>
+        </w:rPr>
+      </w:pPr>
+    </w:p>
+    <w:p>
+      <w:pPr>
+        <w:jc w:val="center"/>
+        <w:rPr>
+          <w:i/>
+          <w:sz w:val="28"/>
+          <w:szCs w:val="28"/>
+        </w:rPr>
+      </w:pPr>
+    </w:p>
+    <w:p>
+      <w:pPr>
+        <w:jc w:val="center"/>
+        <w:rPr>
+          <w:i/>
+          <w:sz w:val="28"/>
+          <w:szCs w:val="28"/>
+        </w:rPr>
+      </w:pPr>
+    </w:p>
+    <w:p>
+      <w:pPr>
+        <w:jc w:val="center"/>
+        <w:rPr>
+          <w:i/>
+          <w:sz w:val="28"/>
+          <w:szCs w:val="28"/>
+        </w:rPr>
+      </w:pPr>
+    </w:p>
+    <w:p>
+      <w:pPr>
+        <w:jc w:val="center"/>
+      </w:pPr>
+      <w:r>
+        <w:rPr>
+          <w:i/>
+          <w:sz w:val="28"/>
+          <w:szCs w:val="28"/>
+        </w:rPr>
         <w:t>Hypothesis 3</w:t>
       </w:r>
       <w:r>
@@ -964,8 +965,6 @@
       <w:r>
         <w:t>.</w:t>
       </w:r>
-      <w:bookmarkStart w:id="0" w:name="_GoBack"/>
-      <w:bookmarkEnd w:id="0"/>
     </w:p>
     <w:sectPr>
       <w:pgSz w:w="12240" w:h="15840"/>

</xml_diff>